<commit_message>
Added more notes to the Word file
</commit_message>
<xml_diff>
--- a/Creating a new GitHub Repository on local Desktop.docx
+++ b/Creating a new GitHub Repository on local Desktop.docx
@@ -523,7 +523,7 @@
           <w:lang w:eastAsia="en-IN"/>
         </w:rPr>
         <w:drawing>
-          <wp:inline distT="0" distB="0" distL="0" distR="0" wp14:anchorId="5BF89C4D" wp14:editId="154932AA">
+          <wp:inline distT="0" distB="0" distL="0" distR="0" wp14:anchorId="166D2858" wp14:editId="74B18418">
             <wp:extent cx="5731510" cy="621030"/>
             <wp:effectExtent l="0" t="0" r="2540" b="7620"/>
             <wp:docPr id="5" name="Picture 5"/>
@@ -570,9 +570,592 @@
     <w:p>
       <w:pPr>
         <w:pStyle w:val="ListParagraph"/>
+        <w:numPr>
+          <w:ilvl w:val="0"/>
+          <w:numId w:val="1"/>
+        </w:numPr>
+      </w:pPr>
+      <w:r>
+        <w:t xml:space="preserve">Now, to push the changes to the </w:t>
+      </w:r>
+      <w:proofErr w:type="spellStart"/>
+      <w:r>
+        <w:t>github</w:t>
+      </w:r>
+      <w:proofErr w:type="spellEnd"/>
+      <w:r>
+        <w:t xml:space="preserve">, run below </w:t>
+      </w:r>
+      <w:proofErr w:type="gramStart"/>
+      <w:r>
+        <w:t>command :</w:t>
+      </w:r>
+      <w:proofErr w:type="gramEnd"/>
+      <w:r>
+        <w:t xml:space="preserve"> </w:t>
+      </w:r>
+    </w:p>
+    <w:p>
+      <w:pPr>
+        <w:pStyle w:val="ListParagraph"/>
+      </w:pPr>
+      <w:r>
+        <w:t>&gt;git push</w:t>
+      </w:r>
+    </w:p>
+    <w:p>
+      <w:pPr>
+        <w:pStyle w:val="ListParagraph"/>
+      </w:pPr>
+      <w:r>
+        <w:rPr>
+          <w:noProof/>
+          <w:lang w:eastAsia="en-IN"/>
+        </w:rPr>
+        <w:drawing>
+          <wp:inline distT="0" distB="0" distL="0" distR="0" wp14:anchorId="5DA15768" wp14:editId="16F8F091">
+            <wp:extent cx="4916384" cy="1189313"/>
+            <wp:effectExtent l="0" t="0" r="0" b="0"/>
+            <wp:docPr id="6" name="Picture 6"/>
+            <wp:cNvGraphicFramePr>
+              <a:graphicFrameLocks xmlns:a="http://schemas.openxmlformats.org/drawingml/2006/main" noChangeAspect="1"/>
+            </wp:cNvGraphicFramePr>
+            <a:graphic xmlns:a="http://schemas.openxmlformats.org/drawingml/2006/main">
+              <a:graphicData uri="http://schemas.openxmlformats.org/drawingml/2006/picture">
+                <pic:pic xmlns:pic="http://schemas.openxmlformats.org/drawingml/2006/picture">
+                  <pic:nvPicPr>
+                    <pic:cNvPr id="1" name=""/>
+                    <pic:cNvPicPr/>
+                  </pic:nvPicPr>
+                  <pic:blipFill>
+                    <a:blip r:embed="rId13"/>
+                    <a:stretch>
+                      <a:fillRect/>
+                    </a:stretch>
+                  </pic:blipFill>
+                  <pic:spPr>
+                    <a:xfrm>
+                      <a:off x="0" y="0"/>
+                      <a:ext cx="4981127" cy="1204975"/>
+                    </a:xfrm>
+                    <a:prstGeom prst="rect">
+                      <a:avLst/>
+                    </a:prstGeom>
+                  </pic:spPr>
+                </pic:pic>
+              </a:graphicData>
+            </a:graphic>
+          </wp:inline>
+        </w:drawing>
+      </w:r>
+    </w:p>
+    <w:p/>
+    <w:p>
+      <w:r>
+        <w:t xml:space="preserve">To </w:t>
+      </w:r>
+      <w:proofErr w:type="gramStart"/>
+      <w:r>
+        <w:t>PULL  data</w:t>
+      </w:r>
+      <w:proofErr w:type="gramEnd"/>
+      <w:r>
+        <w:t xml:space="preserve"> from the repository : </w:t>
+      </w:r>
+    </w:p>
+    <w:p>
+      <w:pPr>
+        <w:pStyle w:val="ListParagraph"/>
+        <w:numPr>
+          <w:ilvl w:val="0"/>
+          <w:numId w:val="1"/>
+        </w:numPr>
+      </w:pPr>
+      <w:r>
+        <w:t xml:space="preserve">Use below command for pulling data from the </w:t>
+      </w:r>
+      <w:proofErr w:type="spellStart"/>
+      <w:r>
+        <w:t>github</w:t>
+      </w:r>
+      <w:proofErr w:type="spellEnd"/>
+      <w:r>
+        <w:t xml:space="preserve"> </w:t>
+      </w:r>
+      <w:proofErr w:type="gramStart"/>
+      <w:r>
+        <w:t>repository :</w:t>
+      </w:r>
+      <w:proofErr w:type="gramEnd"/>
+      <w:r>
+        <w:t xml:space="preserve"> </w:t>
+      </w:r>
+    </w:p>
+    <w:p>
+      <w:pPr>
+        <w:pStyle w:val="ListParagraph"/>
+      </w:pPr>
+      <w:r>
+        <w:t>&gt;git pull</w:t>
+      </w:r>
+    </w:p>
+    <w:p>
+      <w:pPr>
+        <w:pStyle w:val="ListParagraph"/>
+      </w:pPr>
+      <w:r>
+        <w:rPr>
+          <w:noProof/>
+          <w:lang w:eastAsia="en-IN"/>
+        </w:rPr>
+        <w:drawing>
+          <wp:inline distT="0" distB="0" distL="0" distR="0" wp14:anchorId="2C263A7C" wp14:editId="48171E49">
+            <wp:extent cx="4091049" cy="1607457"/>
+            <wp:effectExtent l="0" t="0" r="5080" b="0"/>
+            <wp:docPr id="11" name="Picture 11"/>
+            <wp:cNvGraphicFramePr>
+              <a:graphicFrameLocks xmlns:a="http://schemas.openxmlformats.org/drawingml/2006/main" noChangeAspect="1"/>
+            </wp:cNvGraphicFramePr>
+            <a:graphic xmlns:a="http://schemas.openxmlformats.org/drawingml/2006/main">
+              <a:graphicData uri="http://schemas.openxmlformats.org/drawingml/2006/picture">
+                <pic:pic xmlns:pic="http://schemas.openxmlformats.org/drawingml/2006/picture">
+                  <pic:nvPicPr>
+                    <pic:cNvPr id="1" name=""/>
+                    <pic:cNvPicPr/>
+                  </pic:nvPicPr>
+                  <pic:blipFill>
+                    <a:blip r:embed="rId14"/>
+                    <a:stretch>
+                      <a:fillRect/>
+                    </a:stretch>
+                  </pic:blipFill>
+                  <pic:spPr>
+                    <a:xfrm>
+                      <a:off x="0" y="0"/>
+                      <a:ext cx="4147454" cy="1629620"/>
+                    </a:xfrm>
+                    <a:prstGeom prst="rect">
+                      <a:avLst/>
+                    </a:prstGeom>
+                  </pic:spPr>
+                </pic:pic>
+              </a:graphicData>
+            </a:graphic>
+          </wp:inline>
+        </w:drawing>
+      </w:r>
+    </w:p>
+    <w:p/>
+    <w:p/>
+    <w:p>
+      <w:r>
+        <w:t xml:space="preserve">If there are multiple files to be added to local </w:t>
+      </w:r>
+      <w:proofErr w:type="gramStart"/>
+      <w:r>
+        <w:t>repository :</w:t>
+      </w:r>
+      <w:proofErr w:type="gramEnd"/>
+      <w:r>
+        <w:t xml:space="preserve"> </w:t>
+      </w:r>
+    </w:p>
+    <w:p>
+      <w:pPr>
+        <w:pStyle w:val="ListParagraph"/>
+        <w:numPr>
+          <w:ilvl w:val="0"/>
+          <w:numId w:val="1"/>
+        </w:numPr>
+      </w:pPr>
+      <w:r>
+        <w:t xml:space="preserve">Use below </w:t>
+      </w:r>
+      <w:proofErr w:type="gramStart"/>
+      <w:r>
+        <w:t>command :</w:t>
+      </w:r>
+      <w:proofErr w:type="gramEnd"/>
+    </w:p>
+    <w:p>
+      <w:pPr>
+        <w:pStyle w:val="ListParagraph"/>
+      </w:pPr>
+      <w:r>
+        <w:t xml:space="preserve">&gt;git </w:t>
+      </w:r>
+      <w:proofErr w:type="gramStart"/>
+      <w:r>
+        <w:t>add .</w:t>
+      </w:r>
+      <w:proofErr w:type="gramEnd"/>
+    </w:p>
+    <w:p>
+      <w:pPr>
+        <w:pStyle w:val="ListParagraph"/>
+      </w:pPr>
+      <w:r>
+        <w:t xml:space="preserve"> Or </w:t>
+      </w:r>
+    </w:p>
+    <w:p>
+      <w:pPr>
+        <w:pStyle w:val="ListParagraph"/>
+      </w:pPr>
+      <w:r>
+        <w:t xml:space="preserve">&gt;git add -A </w:t>
+      </w:r>
+    </w:p>
+    <w:p>
+      <w:pPr>
+        <w:pStyle w:val="ListParagraph"/>
+      </w:pPr>
+      <w:r>
+        <w:rPr>
+          <w:noProof/>
+          <w:lang w:eastAsia="en-IN"/>
+        </w:rPr>
+        <w:drawing>
+          <wp:inline distT="0" distB="0" distL="0" distR="0" wp14:anchorId="4CEA580F" wp14:editId="47E45D37">
+            <wp:extent cx="5731510" cy="2461260"/>
+            <wp:effectExtent l="0" t="0" r="2540" b="0"/>
+            <wp:docPr id="8" name="Picture 8"/>
+            <wp:cNvGraphicFramePr>
+              <a:graphicFrameLocks xmlns:a="http://schemas.openxmlformats.org/drawingml/2006/main" noChangeAspect="1"/>
+            </wp:cNvGraphicFramePr>
+            <a:graphic xmlns:a="http://schemas.openxmlformats.org/drawingml/2006/main">
+              <a:graphicData uri="http://schemas.openxmlformats.org/drawingml/2006/picture">
+                <pic:pic xmlns:pic="http://schemas.openxmlformats.org/drawingml/2006/picture">
+                  <pic:nvPicPr>
+                    <pic:cNvPr id="1" name=""/>
+                    <pic:cNvPicPr/>
+                  </pic:nvPicPr>
+                  <pic:blipFill>
+                    <a:blip r:embed="rId15"/>
+                    <a:stretch>
+                      <a:fillRect/>
+                    </a:stretch>
+                  </pic:blipFill>
+                  <pic:spPr>
+                    <a:xfrm>
+                      <a:off x="0" y="0"/>
+                      <a:ext cx="5731510" cy="2461260"/>
+                    </a:xfrm>
+                    <a:prstGeom prst="rect">
+                      <a:avLst/>
+                    </a:prstGeom>
+                  </pic:spPr>
+                </pic:pic>
+              </a:graphicData>
+            </a:graphic>
+          </wp:inline>
+        </w:drawing>
+      </w:r>
+    </w:p>
+    <w:p>
+      <w:pPr>
+        <w:pStyle w:val="ListParagraph"/>
+      </w:pPr>
+    </w:p>
+    <w:p>
+      <w:pPr>
+        <w:pStyle w:val="ListParagraph"/>
+      </w:pPr>
+      <w:r>
+        <w:rPr>
+          <w:noProof/>
+          <w:lang w:eastAsia="en-IN"/>
+        </w:rPr>
+        <w:drawing>
+          <wp:inline distT="0" distB="0" distL="0" distR="0" wp14:anchorId="35D0F22D" wp14:editId="695535CF">
+            <wp:extent cx="4286250" cy="1943100"/>
+            <wp:effectExtent l="0" t="0" r="0" b="0"/>
+            <wp:docPr id="9" name="Picture 9"/>
+            <wp:cNvGraphicFramePr>
+              <a:graphicFrameLocks xmlns:a="http://schemas.openxmlformats.org/drawingml/2006/main" noChangeAspect="1"/>
+            </wp:cNvGraphicFramePr>
+            <a:graphic xmlns:a="http://schemas.openxmlformats.org/drawingml/2006/main">
+              <a:graphicData uri="http://schemas.openxmlformats.org/drawingml/2006/picture">
+                <pic:pic xmlns:pic="http://schemas.openxmlformats.org/drawingml/2006/picture">
+                  <pic:nvPicPr>
+                    <pic:cNvPr id="1" name=""/>
+                    <pic:cNvPicPr/>
+                  </pic:nvPicPr>
+                  <pic:blipFill>
+                    <a:blip r:embed="rId16"/>
+                    <a:stretch>
+                      <a:fillRect/>
+                    </a:stretch>
+                  </pic:blipFill>
+                  <pic:spPr>
+                    <a:xfrm>
+                      <a:off x="0" y="0"/>
+                      <a:ext cx="4286250" cy="1943100"/>
+                    </a:xfrm>
+                    <a:prstGeom prst="rect">
+                      <a:avLst/>
+                    </a:prstGeom>
+                  </pic:spPr>
+                </pic:pic>
+              </a:graphicData>
+            </a:graphic>
+          </wp:inline>
+        </w:drawing>
+      </w:r>
+    </w:p>
+    <w:p>
+      <w:pPr>
+        <w:pStyle w:val="ListParagraph"/>
+      </w:pPr>
+    </w:p>
+    <w:p>
+      <w:pPr>
+        <w:pStyle w:val="ListParagraph"/>
+      </w:pPr>
+      <w:r>
+        <w:t>Then again commit and push.</w:t>
+      </w:r>
+    </w:p>
+    <w:p>
+      <w:pPr>
+        <w:pStyle w:val="ListParagraph"/>
+      </w:pPr>
+      <w:r>
+        <w:rPr>
+          <w:noProof/>
+          <w:lang w:eastAsia="en-IN"/>
+        </w:rPr>
+        <w:drawing>
+          <wp:inline distT="0" distB="0" distL="0" distR="0" wp14:anchorId="2C68A708" wp14:editId="6A87C8B0">
+            <wp:extent cx="5731510" cy="1511935"/>
+            <wp:effectExtent l="0" t="0" r="2540" b="0"/>
+            <wp:docPr id="10" name="Picture 10"/>
+            <wp:cNvGraphicFramePr>
+              <a:graphicFrameLocks xmlns:a="http://schemas.openxmlformats.org/drawingml/2006/main" noChangeAspect="1"/>
+            </wp:cNvGraphicFramePr>
+            <a:graphic xmlns:a="http://schemas.openxmlformats.org/drawingml/2006/main">
+              <a:graphicData uri="http://schemas.openxmlformats.org/drawingml/2006/picture">
+                <pic:pic xmlns:pic="http://schemas.openxmlformats.org/drawingml/2006/picture">
+                  <pic:nvPicPr>
+                    <pic:cNvPr id="1" name=""/>
+                    <pic:cNvPicPr/>
+                  </pic:nvPicPr>
+                  <pic:blipFill>
+                    <a:blip r:embed="rId17"/>
+                    <a:stretch>
+                      <a:fillRect/>
+                    </a:stretch>
+                  </pic:blipFill>
+                  <pic:spPr>
+                    <a:xfrm>
+                      <a:off x="0" y="0"/>
+                      <a:ext cx="5731510" cy="1511935"/>
+                    </a:xfrm>
+                    <a:prstGeom prst="rect">
+                      <a:avLst/>
+                    </a:prstGeom>
+                  </pic:spPr>
+                </pic:pic>
+              </a:graphicData>
+            </a:graphic>
+          </wp:inline>
+        </w:drawing>
+      </w:r>
+    </w:p>
+    <w:p>
+      <w:pPr>
+        <w:pStyle w:val="ListParagraph"/>
+      </w:pPr>
+    </w:p>
+    <w:p>
+      <w:pPr>
+        <w:pStyle w:val="ListParagraph"/>
+      </w:pPr>
+    </w:p>
+    <w:p>
+      <w:pPr>
+        <w:pStyle w:val="ListParagraph"/>
+      </w:pPr>
+    </w:p>
+    <w:p>
+      <w:pPr>
+        <w:pStyle w:val="ListParagraph"/>
+      </w:pPr>
+    </w:p>
+    <w:p>
+      <w:pPr>
+        <w:pStyle w:val="ListParagraph"/>
+        <w:jc w:val="center"/>
+        <w:rPr>
+          <w:b/>
+        </w:rPr>
       </w:pPr>
       <w:bookmarkStart w:id="0" w:name="_GoBack"/>
-      <w:bookmarkEnd w:id="0"/>
+      <w:r>
+        <w:rPr>
+          <w:b/>
+        </w:rPr>
+        <w:lastRenderedPageBreak/>
+        <w:t xml:space="preserve">GIT </w:t>
+      </w:r>
+      <w:proofErr w:type="gramStart"/>
+      <w:r>
+        <w:rPr>
+          <w:b/>
+        </w:rPr>
+        <w:t>CONFIG :</w:t>
+      </w:r>
+      <w:proofErr w:type="gramEnd"/>
+    </w:p>
+    <w:bookmarkEnd w:id="0"/>
+    <w:p>
+      <w:pPr>
+        <w:pStyle w:val="ListParagraph"/>
+      </w:pPr>
+    </w:p>
+    <w:p>
+      <w:pPr>
+        <w:pStyle w:val="ListParagraph"/>
+      </w:pPr>
+      <w:r>
+        <w:t xml:space="preserve">Setting up a User name for the Git </w:t>
+      </w:r>
+      <w:proofErr w:type="gramStart"/>
+      <w:r>
+        <w:t>commits :</w:t>
+      </w:r>
+      <w:proofErr w:type="gramEnd"/>
+    </w:p>
+    <w:p>
+      <w:pPr>
+        <w:pStyle w:val="ListParagraph"/>
+      </w:pPr>
+    </w:p>
+    <w:p>
+      <w:pPr>
+        <w:pStyle w:val="ListParagraph"/>
+        <w:rPr>
+          <w:b/>
+        </w:rPr>
+      </w:pPr>
+      <w:r>
+        <w:rPr>
+          <w:b/>
+        </w:rPr>
+        <w:t xml:space="preserve">To set the user name Globally for all commits done from your local </w:t>
+      </w:r>
+      <w:proofErr w:type="gramStart"/>
+      <w:r>
+        <w:rPr>
+          <w:b/>
+        </w:rPr>
+        <w:t>computer :</w:t>
+      </w:r>
+      <w:proofErr w:type="gramEnd"/>
+    </w:p>
+    <w:p>
+      <w:pPr>
+        <w:pStyle w:val="ListParagraph"/>
+      </w:pPr>
+    </w:p>
+    <w:p>
+      <w:pPr>
+        <w:pStyle w:val="ListParagraph"/>
+      </w:pPr>
+      <w:r>
+        <w:t>&gt;git config –global user.name “Vaibhav Saxena”</w:t>
+      </w:r>
+    </w:p>
+    <w:p>
+      <w:pPr>
+        <w:pStyle w:val="ListParagraph"/>
+      </w:pPr>
+    </w:p>
+    <w:p>
+      <w:pPr>
+        <w:pStyle w:val="ListParagraph"/>
+      </w:pPr>
+      <w:r>
+        <w:t xml:space="preserve">To confirm the </w:t>
+      </w:r>
+      <w:proofErr w:type="gramStart"/>
+      <w:r>
+        <w:t>changes :</w:t>
+      </w:r>
+      <w:proofErr w:type="gramEnd"/>
+      <w:r>
+        <w:t xml:space="preserve"> </w:t>
+      </w:r>
+    </w:p>
+    <w:p>
+      <w:pPr>
+        <w:pStyle w:val="ListParagraph"/>
+      </w:pPr>
+      <w:r>
+        <w:t>&gt;git config –global user.name</w:t>
+      </w:r>
+    </w:p>
+    <w:p>
+      <w:pPr>
+        <w:pStyle w:val="ListParagraph"/>
+      </w:pPr>
+    </w:p>
+    <w:p>
+      <w:pPr>
+        <w:pStyle w:val="ListParagraph"/>
+        <w:rPr>
+          <w:b/>
+        </w:rPr>
+      </w:pPr>
+      <w:r>
+        <w:rPr>
+          <w:b/>
+        </w:rPr>
+        <w:t xml:space="preserve">If you want the user name for a specific git </w:t>
+      </w:r>
+      <w:proofErr w:type="gramStart"/>
+      <w:r>
+        <w:rPr>
+          <w:b/>
+        </w:rPr>
+        <w:t>repository :</w:t>
+      </w:r>
+      <w:proofErr w:type="gramEnd"/>
+      <w:r>
+        <w:rPr>
+          <w:b/>
+        </w:rPr>
+        <w:t xml:space="preserve"> </w:t>
+      </w:r>
+    </w:p>
+    <w:p>
+      <w:pPr>
+        <w:pStyle w:val="ListParagraph"/>
+      </w:pPr>
+    </w:p>
+    <w:p>
+      <w:pPr>
+        <w:pStyle w:val="ListParagraph"/>
+      </w:pPr>
+      <w:r>
+        <w:t xml:space="preserve">Go to the working directory of the </w:t>
+      </w:r>
+      <w:proofErr w:type="gramStart"/>
+      <w:r>
+        <w:t>repository :</w:t>
+      </w:r>
+      <w:proofErr w:type="gramEnd"/>
+      <w:r>
+        <w:t xml:space="preserve"> </w:t>
+      </w:r>
+    </w:p>
+    <w:p>
+      <w:pPr>
+        <w:pStyle w:val="ListParagraph"/>
+      </w:pPr>
+      <w:r>
+        <w:t>&gt;git config user.name “Vaibhav Saxena”</w:t>
+      </w:r>
     </w:p>
     <w:sectPr>
       <w:pgSz w:w="11906" w:h="16838"/>
@@ -587,6 +1170,232 @@
 <file path=word/numbering.xml><?xml version="1.0" encoding="utf-8"?>
 <w:numbering xmlns:wpc="http://schemas.microsoft.com/office/word/2010/wordprocessingCanvas" xmlns:cx="http://schemas.microsoft.com/office/drawing/2014/chartex" xmlns:cx1="http://schemas.microsoft.com/office/drawing/2015/9/8/chartex" xmlns:cx2="http://schemas.microsoft.com/office/drawing/2015/10/21/chartex" xmlns:cx3="http://schemas.microsoft.com/office/drawing/2016/5/9/chartex" xmlns:cx4="http://schemas.microsoft.com/office/drawing/2016/5/10/chartex" xmlns:cx5="http://schemas.microsoft.com/office/drawing/2016/5/11/chartex" xmlns:mc="http://schemas.openxmlformats.org/markup-compatibility/2006" xmlns:o="urn:schemas-microsoft-com:office:office" xmlns:r="http://schemas.openxmlformats.org/officeDocument/2006/relationships" xmlns:m="http://schemas.openxmlformats.org/officeDocument/2006/math" xmlns:v="urn:schemas-microsoft-com:vml" xmlns:wp14="http://schemas.microsoft.com/office/word/2010/wordprocessingDrawing" xmlns:wp="http://schemas.openxmlformats.org/drawingml/2006/wordprocessingDrawing" xmlns:w10="urn:schemas-microsoft-com:office:word" xmlns:w="http://schemas.openxmlformats.org/wordprocessingml/2006/main" xmlns:w14="http://schemas.microsoft.com/office/word/2010/wordml" xmlns:w15="http://schemas.microsoft.com/office/word/2012/wordml" xmlns:w16se="http://schemas.microsoft.com/office/word/2015/wordml/symex" xmlns:wpg="http://schemas.microsoft.com/office/word/2010/wordprocessingGroup" xmlns:wpi="http://schemas.microsoft.com/office/word/2010/wordprocessingInk" xmlns:wne="http://schemas.microsoft.com/office/word/2006/wordml" xmlns:wps="http://schemas.microsoft.com/office/word/2010/wordprocessingShape" mc:Ignorable="w14 w15 w16se wp14">
   <w:abstractNum w:abstractNumId="0" w15:restartNumberingAfterBreak="0">
+    <w:nsid w:val="4BDE48CF"/>
+    <w:multiLevelType w:val="hybridMultilevel"/>
+    <w:tmpl w:val="1390F366"/>
+    <w:lvl w:ilvl="0" w:tplc="BC4E73BA">
+      <w:start w:val="10"/>
+      <w:numFmt w:val="bullet"/>
+      <w:lvlText w:val=""/>
+      <w:lvlJc w:val="left"/>
+      <w:pPr>
+        <w:ind w:left="1080" w:hanging="360"/>
+      </w:pPr>
+      <w:rPr>
+        <w:rFonts w:ascii="Wingdings" w:eastAsiaTheme="minorHAnsi" w:hAnsi="Wingdings" w:cstheme="minorBidi" w:hint="default"/>
+      </w:rPr>
+    </w:lvl>
+    <w:lvl w:ilvl="1" w:tplc="40090003" w:tentative="1">
+      <w:start w:val="1"/>
+      <w:numFmt w:val="bullet"/>
+      <w:lvlText w:val="o"/>
+      <w:lvlJc w:val="left"/>
+      <w:pPr>
+        <w:ind w:left="1800" w:hanging="360"/>
+      </w:pPr>
+      <w:rPr>
+        <w:rFonts w:ascii="Courier New" w:hAnsi="Courier New" w:cs="Courier New" w:hint="default"/>
+      </w:rPr>
+    </w:lvl>
+    <w:lvl w:ilvl="2" w:tplc="40090005" w:tentative="1">
+      <w:start w:val="1"/>
+      <w:numFmt w:val="bullet"/>
+      <w:lvlText w:val=""/>
+      <w:lvlJc w:val="left"/>
+      <w:pPr>
+        <w:ind w:left="2520" w:hanging="360"/>
+      </w:pPr>
+      <w:rPr>
+        <w:rFonts w:ascii="Wingdings" w:hAnsi="Wingdings" w:hint="default"/>
+      </w:rPr>
+    </w:lvl>
+    <w:lvl w:ilvl="3" w:tplc="40090001" w:tentative="1">
+      <w:start w:val="1"/>
+      <w:numFmt w:val="bullet"/>
+      <w:lvlText w:val=""/>
+      <w:lvlJc w:val="left"/>
+      <w:pPr>
+        <w:ind w:left="3240" w:hanging="360"/>
+      </w:pPr>
+      <w:rPr>
+        <w:rFonts w:ascii="Symbol" w:hAnsi="Symbol" w:hint="default"/>
+      </w:rPr>
+    </w:lvl>
+    <w:lvl w:ilvl="4" w:tplc="40090003" w:tentative="1">
+      <w:start w:val="1"/>
+      <w:numFmt w:val="bullet"/>
+      <w:lvlText w:val="o"/>
+      <w:lvlJc w:val="left"/>
+      <w:pPr>
+        <w:ind w:left="3960" w:hanging="360"/>
+      </w:pPr>
+      <w:rPr>
+        <w:rFonts w:ascii="Courier New" w:hAnsi="Courier New" w:cs="Courier New" w:hint="default"/>
+      </w:rPr>
+    </w:lvl>
+    <w:lvl w:ilvl="5" w:tplc="40090005" w:tentative="1">
+      <w:start w:val="1"/>
+      <w:numFmt w:val="bullet"/>
+      <w:lvlText w:val=""/>
+      <w:lvlJc w:val="left"/>
+      <w:pPr>
+        <w:ind w:left="4680" w:hanging="360"/>
+      </w:pPr>
+      <w:rPr>
+        <w:rFonts w:ascii="Wingdings" w:hAnsi="Wingdings" w:hint="default"/>
+      </w:rPr>
+    </w:lvl>
+    <w:lvl w:ilvl="6" w:tplc="40090001" w:tentative="1">
+      <w:start w:val="1"/>
+      <w:numFmt w:val="bullet"/>
+      <w:lvlText w:val=""/>
+      <w:lvlJc w:val="left"/>
+      <w:pPr>
+        <w:ind w:left="5400" w:hanging="360"/>
+      </w:pPr>
+      <w:rPr>
+        <w:rFonts w:ascii="Symbol" w:hAnsi="Symbol" w:hint="default"/>
+      </w:rPr>
+    </w:lvl>
+    <w:lvl w:ilvl="7" w:tplc="40090003" w:tentative="1">
+      <w:start w:val="1"/>
+      <w:numFmt w:val="bullet"/>
+      <w:lvlText w:val="o"/>
+      <w:lvlJc w:val="left"/>
+      <w:pPr>
+        <w:ind w:left="6120" w:hanging="360"/>
+      </w:pPr>
+      <w:rPr>
+        <w:rFonts w:ascii="Courier New" w:hAnsi="Courier New" w:cs="Courier New" w:hint="default"/>
+      </w:rPr>
+    </w:lvl>
+    <w:lvl w:ilvl="8" w:tplc="40090005" w:tentative="1">
+      <w:start w:val="1"/>
+      <w:numFmt w:val="bullet"/>
+      <w:lvlText w:val=""/>
+      <w:lvlJc w:val="left"/>
+      <w:pPr>
+        <w:ind w:left="6840" w:hanging="360"/>
+      </w:pPr>
+      <w:rPr>
+        <w:rFonts w:ascii="Wingdings" w:hAnsi="Wingdings" w:hint="default"/>
+      </w:rPr>
+    </w:lvl>
+  </w:abstractNum>
+  <w:abstractNum w:abstractNumId="1" w15:restartNumberingAfterBreak="0">
+    <w:nsid w:val="4C092924"/>
+    <w:multiLevelType w:val="hybridMultilevel"/>
+    <w:tmpl w:val="78CED55C"/>
+    <w:lvl w:ilvl="0" w:tplc="98A2EABA">
+      <w:start w:val="10"/>
+      <w:numFmt w:val="bullet"/>
+      <w:lvlText w:val=""/>
+      <w:lvlJc w:val="left"/>
+      <w:pPr>
+        <w:ind w:left="1080" w:hanging="360"/>
+      </w:pPr>
+      <w:rPr>
+        <w:rFonts w:ascii="Wingdings" w:eastAsiaTheme="minorHAnsi" w:hAnsi="Wingdings" w:cstheme="minorBidi" w:hint="default"/>
+      </w:rPr>
+    </w:lvl>
+    <w:lvl w:ilvl="1" w:tplc="40090003" w:tentative="1">
+      <w:start w:val="1"/>
+      <w:numFmt w:val="bullet"/>
+      <w:lvlText w:val="o"/>
+      <w:lvlJc w:val="left"/>
+      <w:pPr>
+        <w:ind w:left="1800" w:hanging="360"/>
+      </w:pPr>
+      <w:rPr>
+        <w:rFonts w:ascii="Courier New" w:hAnsi="Courier New" w:cs="Courier New" w:hint="default"/>
+      </w:rPr>
+    </w:lvl>
+    <w:lvl w:ilvl="2" w:tplc="40090005" w:tentative="1">
+      <w:start w:val="1"/>
+      <w:numFmt w:val="bullet"/>
+      <w:lvlText w:val=""/>
+      <w:lvlJc w:val="left"/>
+      <w:pPr>
+        <w:ind w:left="2520" w:hanging="360"/>
+      </w:pPr>
+      <w:rPr>
+        <w:rFonts w:ascii="Wingdings" w:hAnsi="Wingdings" w:hint="default"/>
+      </w:rPr>
+    </w:lvl>
+    <w:lvl w:ilvl="3" w:tplc="40090001" w:tentative="1">
+      <w:start w:val="1"/>
+      <w:numFmt w:val="bullet"/>
+      <w:lvlText w:val=""/>
+      <w:lvlJc w:val="left"/>
+      <w:pPr>
+        <w:ind w:left="3240" w:hanging="360"/>
+      </w:pPr>
+      <w:rPr>
+        <w:rFonts w:ascii="Symbol" w:hAnsi="Symbol" w:hint="default"/>
+      </w:rPr>
+    </w:lvl>
+    <w:lvl w:ilvl="4" w:tplc="40090003" w:tentative="1">
+      <w:start w:val="1"/>
+      <w:numFmt w:val="bullet"/>
+      <w:lvlText w:val="o"/>
+      <w:lvlJc w:val="left"/>
+      <w:pPr>
+        <w:ind w:left="3960" w:hanging="360"/>
+      </w:pPr>
+      <w:rPr>
+        <w:rFonts w:ascii="Courier New" w:hAnsi="Courier New" w:cs="Courier New" w:hint="default"/>
+      </w:rPr>
+    </w:lvl>
+    <w:lvl w:ilvl="5" w:tplc="40090005" w:tentative="1">
+      <w:start w:val="1"/>
+      <w:numFmt w:val="bullet"/>
+      <w:lvlText w:val=""/>
+      <w:lvlJc w:val="left"/>
+      <w:pPr>
+        <w:ind w:left="4680" w:hanging="360"/>
+      </w:pPr>
+      <w:rPr>
+        <w:rFonts w:ascii="Wingdings" w:hAnsi="Wingdings" w:hint="default"/>
+      </w:rPr>
+    </w:lvl>
+    <w:lvl w:ilvl="6" w:tplc="40090001" w:tentative="1">
+      <w:start w:val="1"/>
+      <w:numFmt w:val="bullet"/>
+      <w:lvlText w:val=""/>
+      <w:lvlJc w:val="left"/>
+      <w:pPr>
+        <w:ind w:left="5400" w:hanging="360"/>
+      </w:pPr>
+      <w:rPr>
+        <w:rFonts w:ascii="Symbol" w:hAnsi="Symbol" w:hint="default"/>
+      </w:rPr>
+    </w:lvl>
+    <w:lvl w:ilvl="7" w:tplc="40090003" w:tentative="1">
+      <w:start w:val="1"/>
+      <w:numFmt w:val="bullet"/>
+      <w:lvlText w:val="o"/>
+      <w:lvlJc w:val="left"/>
+      <w:pPr>
+        <w:ind w:left="6120" w:hanging="360"/>
+      </w:pPr>
+      <w:rPr>
+        <w:rFonts w:ascii="Courier New" w:hAnsi="Courier New" w:cs="Courier New" w:hint="default"/>
+      </w:rPr>
+    </w:lvl>
+    <w:lvl w:ilvl="8" w:tplc="40090005" w:tentative="1">
+      <w:start w:val="1"/>
+      <w:numFmt w:val="bullet"/>
+      <w:lvlText w:val=""/>
+      <w:lvlJc w:val="left"/>
+      <w:pPr>
+        <w:ind w:left="6840" w:hanging="360"/>
+      </w:pPr>
+      <w:rPr>
+        <w:rFonts w:ascii="Wingdings" w:hAnsi="Wingdings" w:hint="default"/>
+      </w:rPr>
+    </w:lvl>
+  </w:abstractNum>
+  <w:abstractNum w:abstractNumId="2" w15:restartNumberingAfterBreak="0">
     <w:nsid w:val="636C04B1"/>
     <w:multiLevelType w:val="hybridMultilevel"/>
     <w:tmpl w:val="E16EED96"/>
@@ -699,7 +1508,7 @@
       </w:rPr>
     </w:lvl>
   </w:abstractNum>
-  <w:abstractNum w:abstractNumId="1" w15:restartNumberingAfterBreak="0">
+  <w:abstractNum w:abstractNumId="3" w15:restartNumberingAfterBreak="0">
     <w:nsid w:val="715B76E5"/>
     <w:multiLevelType w:val="hybridMultilevel"/>
     <w:tmpl w:val="75C0EB40"/>
@@ -789,10 +1598,16 @@
     </w:lvl>
   </w:abstractNum>
   <w:num w:numId="1">
-    <w:abstractNumId w:val="1"/>
+    <w:abstractNumId w:val="3"/>
   </w:num>
   <w:num w:numId="2">
+    <w:abstractNumId w:val="2"/>
+  </w:num>
+  <w:num w:numId="3">
     <w:abstractNumId w:val="0"/>
+  </w:num>
+  <w:num w:numId="4">
+    <w:abstractNumId w:val="1"/>
   </w:num>
 </w:numbering>
 </file>
@@ -920,6 +1735,7 @@
     <w:lsdException w:name="HTML Sample" w:semiHidden="1" w:unhideWhenUsed="1"/>
     <w:lsdException w:name="HTML Typewriter" w:semiHidden="1" w:unhideWhenUsed="1"/>
     <w:lsdException w:name="HTML Variable" w:semiHidden="1" w:unhideWhenUsed="1"/>
+    <w:lsdException w:name="Normal Table" w:semiHidden="1" w:unhideWhenUsed="1"/>
     <w:lsdException w:name="annotation subject" w:semiHidden="1" w:unhideWhenUsed="1"/>
     <w:lsdException w:name="No List" w:semiHidden="1" w:unhideWhenUsed="1"/>
     <w:lsdException w:name="Outline List 1" w:semiHidden="1" w:unhideWhenUsed="1"/>
@@ -965,9 +1781,11 @@
     <w:lsdException w:name="Table Subtle 1" w:semiHidden="1" w:unhideWhenUsed="1"/>
     <w:lsdException w:name="Table Subtle 2" w:semiHidden="1" w:unhideWhenUsed="1"/>
     <w:lsdException w:name="Table Web 1" w:semiHidden="1" w:unhideWhenUsed="1"/>
+    <w:lsdException w:name="Table Web 2" w:semiHidden="1" w:unhideWhenUsed="1"/>
     <w:lsdException w:name="Table Web 3" w:semiHidden="1" w:unhideWhenUsed="1"/>
     <w:lsdException w:name="Balloon Text" w:semiHidden="1" w:unhideWhenUsed="1"/>
     <w:lsdException w:name="Table Grid" w:uiPriority="39"/>
+    <w:lsdException w:name="Table Theme" w:semiHidden="1" w:unhideWhenUsed="1"/>
     <w:lsdException w:name="Placeholder Text" w:semiHidden="1"/>
     <w:lsdException w:name="No Spacing" w:uiPriority="1" w:qFormat="1"/>
     <w:lsdException w:name="Light Shading" w:uiPriority="60"/>

</xml_diff>